<commit_message>
sua link git bao cao
</commit_message>
<xml_diff>
--- a/BaoCaoBTL .docx
+++ b/BaoCaoBTL .docx
@@ -1,6 +1,6 @@
 
 <file path=word/document.xml><?xml version="1.0" encoding="utf-8"?>
-<w:document xmlns:wpc="http://schemas.microsoft.com/office/word/2010/wordprocessingCanvas" xmlns:cx="http://schemas.microsoft.com/office/drawing/2014/chartex" xmlns:cx1="http://schemas.microsoft.com/office/drawing/2015/9/8/chartex" xmlns:cx2="http://schemas.microsoft.com/office/drawing/2015/10/21/chartex" xmlns:cx3="http://schemas.microsoft.com/office/drawing/2016/5/9/chartex" xmlns:cx4="http://schemas.microsoft.com/office/drawing/2016/5/10/chartex" xmlns:cx5="http://schemas.microsoft.com/office/drawing/2016/5/11/chartex" xmlns:cx6="http://schemas.microsoft.com/office/drawing/2016/5/12/chartex" xmlns:cx7="http://schemas.microsoft.com/office/drawing/2016/5/13/chartex" xmlns:cx8="http://schemas.microsoft.com/office/drawing/2016/5/14/chartex" xmlns:mc="http://schemas.openxmlformats.org/markup-compatibility/2006" xmlns:aink="http://schemas.microsoft.com/office/drawing/2016/ink" xmlns:am3d="http://schemas.microsoft.com/office/drawing/2017/model3d" xmlns:o="urn:schemas-microsoft-com:office:office" xmlns:oel="http://schemas.microsoft.com/office/2019/extlst" xmlns:r="http://schemas.openxmlformats.org/officeDocument/2006/relationships" xmlns:m="http://schemas.openxmlformats.org/officeDocument/2006/math" xmlns:v="urn:schemas-microsoft-com:vml" xmlns:wp14="http://schemas.microsoft.com/office/word/2010/wordprocessingDrawing" xmlns:wp="http://schemas.openxmlformats.org/drawingml/2006/wordprocessingDrawing" xmlns:w10="urn:schemas-microsoft-com:office:word" xmlns:w="http://schemas.openxmlformats.org/wordprocessingml/2006/main" xmlns:w14="http://schemas.microsoft.com/office/word/2010/wordml" xmlns:w15="http://schemas.microsoft.com/office/word/2012/wordml" xmlns:w16cex="http://schemas.microsoft.com/office/word/2018/wordml/cex" xmlns:w16cid="http://schemas.microsoft.com/office/word/2016/wordml/cid" xmlns:w16="http://schemas.microsoft.com/office/word/2018/wordml" xmlns:w16du="http://schemas.microsoft.com/office/word/2023/wordml/word16du" xmlns:w16sdtdh="http://schemas.microsoft.com/office/word/2020/wordml/sdtdatahash" xmlns:w16se="http://schemas.microsoft.com/office/word/2015/wordml/symex" xmlns:wpg="http://schemas.microsoft.com/office/word/2010/wordprocessingGroup" xmlns:wpi="http://schemas.microsoft.com/office/word/2010/wordprocessingInk" xmlns:wne="http://schemas.microsoft.com/office/word/2006/wordml" xmlns:wps="http://schemas.microsoft.com/office/word/2010/wordprocessingShape" mc:Ignorable="w14 w15 w16se w16cid w16 w16cex w16sdtdh wp14">
+<w:document xmlns:wpc="http://schemas.microsoft.com/office/word/2010/wordprocessingCanvas" xmlns:cx="http://schemas.microsoft.com/office/drawing/2014/chartex" xmlns:cx1="http://schemas.microsoft.com/office/drawing/2015/9/8/chartex" xmlns:cx2="http://schemas.microsoft.com/office/drawing/2015/10/21/chartex" xmlns:cx3="http://schemas.microsoft.com/office/drawing/2016/5/9/chartex" xmlns:cx4="http://schemas.microsoft.com/office/drawing/2016/5/10/chartex" xmlns:cx5="http://schemas.microsoft.com/office/drawing/2016/5/11/chartex" xmlns:cx6="http://schemas.microsoft.com/office/drawing/2016/5/12/chartex" xmlns:cx7="http://schemas.microsoft.com/office/drawing/2016/5/13/chartex" xmlns:cx8="http://schemas.microsoft.com/office/drawing/2016/5/14/chartex" xmlns:mc="http://schemas.openxmlformats.org/markup-compatibility/2006" xmlns:aink="http://schemas.microsoft.com/office/drawing/2016/ink" xmlns:am3d="http://schemas.microsoft.com/office/drawing/2017/model3d" xmlns:o="urn:schemas-microsoft-com:office:office" xmlns:oel="http://schemas.microsoft.com/office/2019/extlst" xmlns:r="http://schemas.openxmlformats.org/officeDocument/2006/relationships" xmlns:m="http://schemas.openxmlformats.org/officeDocument/2006/math" xmlns:v="urn:schemas-microsoft-com:vml" xmlns:wp14="http://schemas.microsoft.com/office/word/2010/wordprocessingDrawing" xmlns:wp="http://schemas.openxmlformats.org/drawingml/2006/wordprocessingDrawing" xmlns:w10="urn:schemas-microsoft-com:office:word" xmlns:w="http://schemas.openxmlformats.org/wordprocessingml/2006/main" xmlns:w14="http://schemas.microsoft.com/office/word/2010/wordml" xmlns:w15="http://schemas.microsoft.com/office/word/2012/wordml" xmlns:w16cex="http://schemas.microsoft.com/office/word/2018/wordml/cex" xmlns:w16cid="http://schemas.microsoft.com/office/word/2016/wordml/cid" xmlns:w16="http://schemas.microsoft.com/office/word/2018/wordml" xmlns:w16sdtdh="http://schemas.microsoft.com/office/word/2020/wordml/sdtdatahash" xmlns:w16se="http://schemas.microsoft.com/office/word/2015/wordml/symex" xmlns:wpg="http://schemas.microsoft.com/office/word/2010/wordprocessingGroup" xmlns:wpi="http://schemas.microsoft.com/office/word/2010/wordprocessingInk" xmlns:wne="http://schemas.microsoft.com/office/word/2006/wordml" xmlns:wps="http://schemas.microsoft.com/office/word/2010/wordprocessingShape" mc:Ignorable="w14 w15 w16se w16cid w16 w16cex w16sdtdh wp14">
   <w:body>
     <w:p>
       <w:pPr>
@@ -18593,13 +18593,24 @@
       <w:r>
         <w:t xml:space="preserve"> GITHUB. </w:t>
       </w:r>
-      <w:hyperlink r:id="rId31">
+      <w:hyperlink r:id="rId31" w:history="1">
         <w:r>
           <w:rPr>
-            <w:color w:val="0563C1"/>
-            <w:u w:val="single"/>
+            <w:rStyle w:val="Hyperlink"/>
           </w:rPr>
-          <w:t>Link github</w:t>
+          <w:t>https://github.com/b</w:t>
+        </w:r>
+        <w:r>
+          <w:rPr>
+            <w:rStyle w:val="Hyperlink"/>
+          </w:rPr>
+          <w:t>u</w:t>
+        </w:r>
+        <w:r>
+          <w:rPr>
+            <w:rStyle w:val="Hyperlink"/>
+          </w:rPr>
+          <w:t>ihuyhai/Nhom11_TTCSN</w:t>
         </w:r>
       </w:hyperlink>
     </w:p>
@@ -18649,7 +18660,7 @@
 </file>
 
 <file path=word/endnotes.xml><?xml version="1.0" encoding="utf-8"?>
-<w:endnotes xmlns:wpc="http://schemas.microsoft.com/office/word/2010/wordprocessingCanvas" xmlns:cx="http://schemas.microsoft.com/office/drawing/2014/chartex" xmlns:cx1="http://schemas.microsoft.com/office/drawing/2015/9/8/chartex" xmlns:cx2="http://schemas.microsoft.com/office/drawing/2015/10/21/chartex" xmlns:cx3="http://schemas.microsoft.com/office/drawing/2016/5/9/chartex" xmlns:cx4="http://schemas.microsoft.com/office/drawing/2016/5/10/chartex" xmlns:cx5="http://schemas.microsoft.com/office/drawing/2016/5/11/chartex" xmlns:cx6="http://schemas.microsoft.com/office/drawing/2016/5/12/chartex" xmlns:cx7="http://schemas.microsoft.com/office/drawing/2016/5/13/chartex" xmlns:cx8="http://schemas.microsoft.com/office/drawing/2016/5/14/chartex" xmlns:mc="http://schemas.openxmlformats.org/markup-compatibility/2006" xmlns:aink="http://schemas.microsoft.com/office/drawing/2016/ink" xmlns:am3d="http://schemas.microsoft.com/office/drawing/2017/model3d" xmlns:o="urn:schemas-microsoft-com:office:office" xmlns:oel="http://schemas.microsoft.com/office/2019/extlst" xmlns:r="http://schemas.openxmlformats.org/officeDocument/2006/relationships" xmlns:m="http://schemas.openxmlformats.org/officeDocument/2006/math" xmlns:v="urn:schemas-microsoft-com:vml" xmlns:wp14="http://schemas.microsoft.com/office/word/2010/wordprocessingDrawing" xmlns:wp="http://schemas.openxmlformats.org/drawingml/2006/wordprocessingDrawing" xmlns:w10="urn:schemas-microsoft-com:office:word" xmlns:w="http://schemas.openxmlformats.org/wordprocessingml/2006/main" xmlns:w14="http://schemas.microsoft.com/office/word/2010/wordml" xmlns:w15="http://schemas.microsoft.com/office/word/2012/wordml" xmlns:w16cex="http://schemas.microsoft.com/office/word/2018/wordml/cex" xmlns:w16cid="http://schemas.microsoft.com/office/word/2016/wordml/cid" xmlns:w16="http://schemas.microsoft.com/office/word/2018/wordml" xmlns:w16du="http://schemas.microsoft.com/office/word/2023/wordml/word16du" xmlns:w16sdtdh="http://schemas.microsoft.com/office/word/2020/wordml/sdtdatahash" xmlns:w16se="http://schemas.microsoft.com/office/word/2015/wordml/symex" xmlns:wpg="http://schemas.microsoft.com/office/word/2010/wordprocessingGroup" xmlns:wpi="http://schemas.microsoft.com/office/word/2010/wordprocessingInk" xmlns:wne="http://schemas.microsoft.com/office/word/2006/wordml" xmlns:wps="http://schemas.microsoft.com/office/word/2010/wordprocessingShape" mc:Ignorable="w14 w15 w16se w16cid w16 w16cex w16sdtdh wp14">
+<w:endnotes xmlns:wpc="http://schemas.microsoft.com/office/word/2010/wordprocessingCanvas" xmlns:cx="http://schemas.microsoft.com/office/drawing/2014/chartex" xmlns:cx1="http://schemas.microsoft.com/office/drawing/2015/9/8/chartex" xmlns:cx2="http://schemas.microsoft.com/office/drawing/2015/10/21/chartex" xmlns:cx3="http://schemas.microsoft.com/office/drawing/2016/5/9/chartex" xmlns:cx4="http://schemas.microsoft.com/office/drawing/2016/5/10/chartex" xmlns:cx5="http://schemas.microsoft.com/office/drawing/2016/5/11/chartex" xmlns:cx6="http://schemas.microsoft.com/office/drawing/2016/5/12/chartex" xmlns:cx7="http://schemas.microsoft.com/office/drawing/2016/5/13/chartex" xmlns:cx8="http://schemas.microsoft.com/office/drawing/2016/5/14/chartex" xmlns:mc="http://schemas.openxmlformats.org/markup-compatibility/2006" xmlns:aink="http://schemas.microsoft.com/office/drawing/2016/ink" xmlns:am3d="http://schemas.microsoft.com/office/drawing/2017/model3d" xmlns:o="urn:schemas-microsoft-com:office:office" xmlns:oel="http://schemas.microsoft.com/office/2019/extlst" xmlns:r="http://schemas.openxmlformats.org/officeDocument/2006/relationships" xmlns:m="http://schemas.openxmlformats.org/officeDocument/2006/math" xmlns:v="urn:schemas-microsoft-com:vml" xmlns:wp14="http://schemas.microsoft.com/office/word/2010/wordprocessingDrawing" xmlns:wp="http://schemas.openxmlformats.org/drawingml/2006/wordprocessingDrawing" xmlns:w10="urn:schemas-microsoft-com:office:word" xmlns:w="http://schemas.openxmlformats.org/wordprocessingml/2006/main" xmlns:w14="http://schemas.microsoft.com/office/word/2010/wordml" xmlns:w15="http://schemas.microsoft.com/office/word/2012/wordml" xmlns:w16cex="http://schemas.microsoft.com/office/word/2018/wordml/cex" xmlns:w16cid="http://schemas.microsoft.com/office/word/2016/wordml/cid" xmlns:w16="http://schemas.microsoft.com/office/word/2018/wordml" xmlns:w16sdtdh="http://schemas.microsoft.com/office/word/2020/wordml/sdtdatahash" xmlns:w16se="http://schemas.microsoft.com/office/word/2015/wordml/symex" xmlns:wpg="http://schemas.microsoft.com/office/word/2010/wordprocessingGroup" xmlns:wpi="http://schemas.microsoft.com/office/word/2010/wordprocessingInk" xmlns:wne="http://schemas.microsoft.com/office/word/2006/wordml" xmlns:wps="http://schemas.microsoft.com/office/word/2010/wordprocessingShape" mc:Ignorable="w14 w15 w16se w16cid w16 w16cex w16sdtdh wp14">
   <w:endnote w:type="separator" w:id="-1">
     <w:p>
       <w:pPr>
@@ -18674,7 +18685,7 @@
 </file>
 
 <file path=word/footer1.xml><?xml version="1.0" encoding="utf-8"?>
-<w:ftr xmlns:wpc="http://schemas.microsoft.com/office/word/2010/wordprocessingCanvas" xmlns:cx="http://schemas.microsoft.com/office/drawing/2014/chartex" xmlns:cx1="http://schemas.microsoft.com/office/drawing/2015/9/8/chartex" xmlns:cx2="http://schemas.microsoft.com/office/drawing/2015/10/21/chartex" xmlns:cx3="http://schemas.microsoft.com/office/drawing/2016/5/9/chartex" xmlns:cx4="http://schemas.microsoft.com/office/drawing/2016/5/10/chartex" xmlns:cx5="http://schemas.microsoft.com/office/drawing/2016/5/11/chartex" xmlns:cx6="http://schemas.microsoft.com/office/drawing/2016/5/12/chartex" xmlns:cx7="http://schemas.microsoft.com/office/drawing/2016/5/13/chartex" xmlns:cx8="http://schemas.microsoft.com/office/drawing/2016/5/14/chartex" xmlns:mc="http://schemas.openxmlformats.org/markup-compatibility/2006" xmlns:aink="http://schemas.microsoft.com/office/drawing/2016/ink" xmlns:am3d="http://schemas.microsoft.com/office/drawing/2017/model3d" xmlns:o="urn:schemas-microsoft-com:office:office" xmlns:oel="http://schemas.microsoft.com/office/2019/extlst" xmlns:r="http://schemas.openxmlformats.org/officeDocument/2006/relationships" xmlns:m="http://schemas.openxmlformats.org/officeDocument/2006/math" xmlns:v="urn:schemas-microsoft-com:vml" xmlns:wp14="http://schemas.microsoft.com/office/word/2010/wordprocessingDrawing" xmlns:wp="http://schemas.openxmlformats.org/drawingml/2006/wordprocessingDrawing" xmlns:w10="urn:schemas-microsoft-com:office:word" xmlns:w="http://schemas.openxmlformats.org/wordprocessingml/2006/main" xmlns:w14="http://schemas.microsoft.com/office/word/2010/wordml" xmlns:w15="http://schemas.microsoft.com/office/word/2012/wordml" xmlns:w16cex="http://schemas.microsoft.com/office/word/2018/wordml/cex" xmlns:w16cid="http://schemas.microsoft.com/office/word/2016/wordml/cid" xmlns:w16="http://schemas.microsoft.com/office/word/2018/wordml" xmlns:w16du="http://schemas.microsoft.com/office/word/2023/wordml/word16du" xmlns:w16sdtdh="http://schemas.microsoft.com/office/word/2020/wordml/sdtdatahash" xmlns:w16se="http://schemas.microsoft.com/office/word/2015/wordml/symex" xmlns:wpg="http://schemas.microsoft.com/office/word/2010/wordprocessingGroup" xmlns:wpi="http://schemas.microsoft.com/office/word/2010/wordprocessingInk" xmlns:wne="http://schemas.microsoft.com/office/word/2006/wordml" xmlns:wps="http://schemas.microsoft.com/office/word/2010/wordprocessingShape" mc:Ignorable="w14 w15 w16se w16cid w16 w16cex w16sdtdh wp14">
+<w:ftr xmlns:wpc="http://schemas.microsoft.com/office/word/2010/wordprocessingCanvas" xmlns:cx="http://schemas.microsoft.com/office/drawing/2014/chartex" xmlns:cx1="http://schemas.microsoft.com/office/drawing/2015/9/8/chartex" xmlns:cx2="http://schemas.microsoft.com/office/drawing/2015/10/21/chartex" xmlns:cx3="http://schemas.microsoft.com/office/drawing/2016/5/9/chartex" xmlns:cx4="http://schemas.microsoft.com/office/drawing/2016/5/10/chartex" xmlns:cx5="http://schemas.microsoft.com/office/drawing/2016/5/11/chartex" xmlns:cx6="http://schemas.microsoft.com/office/drawing/2016/5/12/chartex" xmlns:cx7="http://schemas.microsoft.com/office/drawing/2016/5/13/chartex" xmlns:cx8="http://schemas.microsoft.com/office/drawing/2016/5/14/chartex" xmlns:mc="http://schemas.openxmlformats.org/markup-compatibility/2006" xmlns:aink="http://schemas.microsoft.com/office/drawing/2016/ink" xmlns:am3d="http://schemas.microsoft.com/office/drawing/2017/model3d" xmlns:o="urn:schemas-microsoft-com:office:office" xmlns:oel="http://schemas.microsoft.com/office/2019/extlst" xmlns:r="http://schemas.openxmlformats.org/officeDocument/2006/relationships" xmlns:m="http://schemas.openxmlformats.org/officeDocument/2006/math" xmlns:v="urn:schemas-microsoft-com:vml" xmlns:wp14="http://schemas.microsoft.com/office/word/2010/wordprocessingDrawing" xmlns:wp="http://schemas.openxmlformats.org/drawingml/2006/wordprocessingDrawing" xmlns:w10="urn:schemas-microsoft-com:office:word" xmlns:w="http://schemas.openxmlformats.org/wordprocessingml/2006/main" xmlns:w14="http://schemas.microsoft.com/office/word/2010/wordml" xmlns:w15="http://schemas.microsoft.com/office/word/2012/wordml" xmlns:w16cex="http://schemas.microsoft.com/office/word/2018/wordml/cex" xmlns:w16cid="http://schemas.microsoft.com/office/word/2016/wordml/cid" xmlns:w16="http://schemas.microsoft.com/office/word/2018/wordml" xmlns:w16sdtdh="http://schemas.microsoft.com/office/word/2020/wordml/sdtdatahash" xmlns:w16se="http://schemas.microsoft.com/office/word/2015/wordml/symex" xmlns:wpg="http://schemas.microsoft.com/office/word/2010/wordprocessingGroup" xmlns:wpi="http://schemas.microsoft.com/office/word/2010/wordprocessingInk" xmlns:wne="http://schemas.microsoft.com/office/word/2006/wordml" xmlns:wps="http://schemas.microsoft.com/office/word/2010/wordprocessingShape" mc:Ignorable="w14 w15 w16se w16cid w16 w16cex w16sdtdh wp14">
   <w:sdt>
     <w:sdtPr>
       <w:id w:val="-601107773"/>
@@ -18742,7 +18753,7 @@
 </file>
 
 <file path=word/footnotes.xml><?xml version="1.0" encoding="utf-8"?>
-<w:footnotes xmlns:wpc="http://schemas.microsoft.com/office/word/2010/wordprocessingCanvas" xmlns:cx="http://schemas.microsoft.com/office/drawing/2014/chartex" xmlns:cx1="http://schemas.microsoft.com/office/drawing/2015/9/8/chartex" xmlns:cx2="http://schemas.microsoft.com/office/drawing/2015/10/21/chartex" xmlns:cx3="http://schemas.microsoft.com/office/drawing/2016/5/9/chartex" xmlns:cx4="http://schemas.microsoft.com/office/drawing/2016/5/10/chartex" xmlns:cx5="http://schemas.microsoft.com/office/drawing/2016/5/11/chartex" xmlns:cx6="http://schemas.microsoft.com/office/drawing/2016/5/12/chartex" xmlns:cx7="http://schemas.microsoft.com/office/drawing/2016/5/13/chartex" xmlns:cx8="http://schemas.microsoft.com/office/drawing/2016/5/14/chartex" xmlns:mc="http://schemas.openxmlformats.org/markup-compatibility/2006" xmlns:aink="http://schemas.microsoft.com/office/drawing/2016/ink" xmlns:am3d="http://schemas.microsoft.com/office/drawing/2017/model3d" xmlns:o="urn:schemas-microsoft-com:office:office" xmlns:oel="http://schemas.microsoft.com/office/2019/extlst" xmlns:r="http://schemas.openxmlformats.org/officeDocument/2006/relationships" xmlns:m="http://schemas.openxmlformats.org/officeDocument/2006/math" xmlns:v="urn:schemas-microsoft-com:vml" xmlns:wp14="http://schemas.microsoft.com/office/word/2010/wordprocessingDrawing" xmlns:wp="http://schemas.openxmlformats.org/drawingml/2006/wordprocessingDrawing" xmlns:w10="urn:schemas-microsoft-com:office:word" xmlns:w="http://schemas.openxmlformats.org/wordprocessingml/2006/main" xmlns:w14="http://schemas.microsoft.com/office/word/2010/wordml" xmlns:w15="http://schemas.microsoft.com/office/word/2012/wordml" xmlns:w16cex="http://schemas.microsoft.com/office/word/2018/wordml/cex" xmlns:w16cid="http://schemas.microsoft.com/office/word/2016/wordml/cid" xmlns:w16="http://schemas.microsoft.com/office/word/2018/wordml" xmlns:w16du="http://schemas.microsoft.com/office/word/2023/wordml/word16du" xmlns:w16sdtdh="http://schemas.microsoft.com/office/word/2020/wordml/sdtdatahash" xmlns:w16se="http://schemas.microsoft.com/office/word/2015/wordml/symex" xmlns:wpg="http://schemas.microsoft.com/office/word/2010/wordprocessingGroup" xmlns:wpi="http://schemas.microsoft.com/office/word/2010/wordprocessingInk" xmlns:wne="http://schemas.microsoft.com/office/word/2006/wordml" xmlns:wps="http://schemas.microsoft.com/office/word/2010/wordprocessingShape" mc:Ignorable="w14 w15 w16se w16cid w16 w16cex w16sdtdh wp14">
+<w:footnotes xmlns:wpc="http://schemas.microsoft.com/office/word/2010/wordprocessingCanvas" xmlns:cx="http://schemas.microsoft.com/office/drawing/2014/chartex" xmlns:cx1="http://schemas.microsoft.com/office/drawing/2015/9/8/chartex" xmlns:cx2="http://schemas.microsoft.com/office/drawing/2015/10/21/chartex" xmlns:cx3="http://schemas.microsoft.com/office/drawing/2016/5/9/chartex" xmlns:cx4="http://schemas.microsoft.com/office/drawing/2016/5/10/chartex" xmlns:cx5="http://schemas.microsoft.com/office/drawing/2016/5/11/chartex" xmlns:cx6="http://schemas.microsoft.com/office/drawing/2016/5/12/chartex" xmlns:cx7="http://schemas.microsoft.com/office/drawing/2016/5/13/chartex" xmlns:cx8="http://schemas.microsoft.com/office/drawing/2016/5/14/chartex" xmlns:mc="http://schemas.openxmlformats.org/markup-compatibility/2006" xmlns:aink="http://schemas.microsoft.com/office/drawing/2016/ink" xmlns:am3d="http://schemas.microsoft.com/office/drawing/2017/model3d" xmlns:o="urn:schemas-microsoft-com:office:office" xmlns:oel="http://schemas.microsoft.com/office/2019/extlst" xmlns:r="http://schemas.openxmlformats.org/officeDocument/2006/relationships" xmlns:m="http://schemas.openxmlformats.org/officeDocument/2006/math" xmlns:v="urn:schemas-microsoft-com:vml" xmlns:wp14="http://schemas.microsoft.com/office/word/2010/wordprocessingDrawing" xmlns:wp="http://schemas.openxmlformats.org/drawingml/2006/wordprocessingDrawing" xmlns:w10="urn:schemas-microsoft-com:office:word" xmlns:w="http://schemas.openxmlformats.org/wordprocessingml/2006/main" xmlns:w14="http://schemas.microsoft.com/office/word/2010/wordml" xmlns:w15="http://schemas.microsoft.com/office/word/2012/wordml" xmlns:w16cex="http://schemas.microsoft.com/office/word/2018/wordml/cex" xmlns:w16cid="http://schemas.microsoft.com/office/word/2016/wordml/cid" xmlns:w16="http://schemas.microsoft.com/office/word/2018/wordml" xmlns:w16sdtdh="http://schemas.microsoft.com/office/word/2020/wordml/sdtdatahash" xmlns:w16se="http://schemas.microsoft.com/office/word/2015/wordml/symex" xmlns:wpg="http://schemas.microsoft.com/office/word/2010/wordprocessingGroup" xmlns:wpi="http://schemas.microsoft.com/office/word/2010/wordprocessingInk" xmlns:wne="http://schemas.microsoft.com/office/word/2006/wordml" xmlns:wps="http://schemas.microsoft.com/office/word/2010/wordprocessingShape" mc:Ignorable="w14 w15 w16se w16cid w16 w16cex w16sdtdh wp14">
   <w:footnote w:type="separator" w:id="-1">
     <w:p>
       <w:pPr>
@@ -18767,7 +18778,7 @@
 </file>
 
 <file path=word/header1.xml><?xml version="1.0" encoding="utf-8"?>
-<w:hdr xmlns:wpc="http://schemas.microsoft.com/office/word/2010/wordprocessingCanvas" xmlns:cx="http://schemas.microsoft.com/office/drawing/2014/chartex" xmlns:cx1="http://schemas.microsoft.com/office/drawing/2015/9/8/chartex" xmlns:cx2="http://schemas.microsoft.com/office/drawing/2015/10/21/chartex" xmlns:cx3="http://schemas.microsoft.com/office/drawing/2016/5/9/chartex" xmlns:cx4="http://schemas.microsoft.com/office/drawing/2016/5/10/chartex" xmlns:cx5="http://schemas.microsoft.com/office/drawing/2016/5/11/chartex" xmlns:cx6="http://schemas.microsoft.com/office/drawing/2016/5/12/chartex" xmlns:cx7="http://schemas.microsoft.com/office/drawing/2016/5/13/chartex" xmlns:cx8="http://schemas.microsoft.com/office/drawing/2016/5/14/chartex" xmlns:mc="http://schemas.openxmlformats.org/markup-compatibility/2006" xmlns:aink="http://schemas.microsoft.com/office/drawing/2016/ink" xmlns:am3d="http://schemas.microsoft.com/office/drawing/2017/model3d" xmlns:o="urn:schemas-microsoft-com:office:office" xmlns:oel="http://schemas.microsoft.com/office/2019/extlst" xmlns:r="http://schemas.openxmlformats.org/officeDocument/2006/relationships" xmlns:m="http://schemas.openxmlformats.org/officeDocument/2006/math" xmlns:v="urn:schemas-microsoft-com:vml" xmlns:wp14="http://schemas.microsoft.com/office/word/2010/wordprocessingDrawing" xmlns:wp="http://schemas.openxmlformats.org/drawingml/2006/wordprocessingDrawing" xmlns:w10="urn:schemas-microsoft-com:office:word" xmlns:w="http://schemas.openxmlformats.org/wordprocessingml/2006/main" xmlns:w14="http://schemas.microsoft.com/office/word/2010/wordml" xmlns:w15="http://schemas.microsoft.com/office/word/2012/wordml" xmlns:w16cex="http://schemas.microsoft.com/office/word/2018/wordml/cex" xmlns:w16cid="http://schemas.microsoft.com/office/word/2016/wordml/cid" xmlns:w16="http://schemas.microsoft.com/office/word/2018/wordml" xmlns:w16du="http://schemas.microsoft.com/office/word/2023/wordml/word16du" xmlns:w16sdtdh="http://schemas.microsoft.com/office/word/2020/wordml/sdtdatahash" xmlns:w16se="http://schemas.microsoft.com/office/word/2015/wordml/symex" xmlns:wpg="http://schemas.microsoft.com/office/word/2010/wordprocessingGroup" xmlns:wpi="http://schemas.microsoft.com/office/word/2010/wordprocessingInk" xmlns:wne="http://schemas.microsoft.com/office/word/2006/wordml" xmlns:wps="http://schemas.microsoft.com/office/word/2010/wordprocessingShape" mc:Ignorable="w14 w15 w16se w16cid w16 w16cex w16sdtdh wp14">
+<w:hdr xmlns:wpc="http://schemas.microsoft.com/office/word/2010/wordprocessingCanvas" xmlns:cx="http://schemas.microsoft.com/office/drawing/2014/chartex" xmlns:cx1="http://schemas.microsoft.com/office/drawing/2015/9/8/chartex" xmlns:cx2="http://schemas.microsoft.com/office/drawing/2015/10/21/chartex" xmlns:cx3="http://schemas.microsoft.com/office/drawing/2016/5/9/chartex" xmlns:cx4="http://schemas.microsoft.com/office/drawing/2016/5/10/chartex" xmlns:cx5="http://schemas.microsoft.com/office/drawing/2016/5/11/chartex" xmlns:cx6="http://schemas.microsoft.com/office/drawing/2016/5/12/chartex" xmlns:cx7="http://schemas.microsoft.com/office/drawing/2016/5/13/chartex" xmlns:cx8="http://schemas.microsoft.com/office/drawing/2016/5/14/chartex" xmlns:mc="http://schemas.openxmlformats.org/markup-compatibility/2006" xmlns:aink="http://schemas.microsoft.com/office/drawing/2016/ink" xmlns:am3d="http://schemas.microsoft.com/office/drawing/2017/model3d" xmlns:o="urn:schemas-microsoft-com:office:office" xmlns:oel="http://schemas.microsoft.com/office/2019/extlst" xmlns:r="http://schemas.openxmlformats.org/officeDocument/2006/relationships" xmlns:m="http://schemas.openxmlformats.org/officeDocument/2006/math" xmlns:v="urn:schemas-microsoft-com:vml" xmlns:wp14="http://schemas.microsoft.com/office/word/2010/wordprocessingDrawing" xmlns:wp="http://schemas.openxmlformats.org/drawingml/2006/wordprocessingDrawing" xmlns:w10="urn:schemas-microsoft-com:office:word" xmlns:w="http://schemas.openxmlformats.org/wordprocessingml/2006/main" xmlns:w14="http://schemas.microsoft.com/office/word/2010/wordml" xmlns:w15="http://schemas.microsoft.com/office/word/2012/wordml" xmlns:w16cex="http://schemas.microsoft.com/office/word/2018/wordml/cex" xmlns:w16cid="http://schemas.microsoft.com/office/word/2016/wordml/cid" xmlns:w16="http://schemas.microsoft.com/office/word/2018/wordml" xmlns:w16sdtdh="http://schemas.microsoft.com/office/word/2020/wordml/sdtdatahash" xmlns:w16se="http://schemas.microsoft.com/office/word/2015/wordml/symex" xmlns:wpg="http://schemas.microsoft.com/office/word/2010/wordprocessingGroup" xmlns:wpi="http://schemas.microsoft.com/office/word/2010/wordprocessingInk" xmlns:wne="http://schemas.microsoft.com/office/word/2006/wordml" xmlns:wps="http://schemas.microsoft.com/office/word/2010/wordprocessingShape" mc:Ignorable="w14 w15 w16se w16cid w16 w16cex w16sdtdh wp14">
   <w:p>
     <w:pPr>
       <w:pStyle w:val="Header"/>
@@ -18778,7 +18789,7 @@
 </file>
 
 <file path=word/numbering.xml><?xml version="1.0" encoding="utf-8"?>
-<w:numbering xmlns:wpc="http://schemas.microsoft.com/office/word/2010/wordprocessingCanvas" xmlns:cx="http://schemas.microsoft.com/office/drawing/2014/chartex" xmlns:cx1="http://schemas.microsoft.com/office/drawing/2015/9/8/chartex" xmlns:cx2="http://schemas.microsoft.com/office/drawing/2015/10/21/chartex" xmlns:cx3="http://schemas.microsoft.com/office/drawing/2016/5/9/chartex" xmlns:cx4="http://schemas.microsoft.com/office/drawing/2016/5/10/chartex" xmlns:cx5="http://schemas.microsoft.com/office/drawing/2016/5/11/chartex" xmlns:cx6="http://schemas.microsoft.com/office/drawing/2016/5/12/chartex" xmlns:cx7="http://schemas.microsoft.com/office/drawing/2016/5/13/chartex" xmlns:cx8="http://schemas.microsoft.com/office/drawing/2016/5/14/chartex" xmlns:mc="http://schemas.openxmlformats.org/markup-compatibility/2006" xmlns:aink="http://schemas.microsoft.com/office/drawing/2016/ink" xmlns:am3d="http://schemas.microsoft.com/office/drawing/2017/model3d" xmlns:o="urn:schemas-microsoft-com:office:office" xmlns:oel="http://schemas.microsoft.com/office/2019/extlst" xmlns:r="http://schemas.openxmlformats.org/officeDocument/2006/relationships" xmlns:m="http://schemas.openxmlformats.org/officeDocument/2006/math" xmlns:v="urn:schemas-microsoft-com:vml" xmlns:wp14="http://schemas.microsoft.com/office/word/2010/wordprocessingDrawing" xmlns:wp="http://schemas.openxmlformats.org/drawingml/2006/wordprocessingDrawing" xmlns:w10="urn:schemas-microsoft-com:office:word" xmlns:w="http://schemas.openxmlformats.org/wordprocessingml/2006/main" xmlns:w14="http://schemas.microsoft.com/office/word/2010/wordml" xmlns:w15="http://schemas.microsoft.com/office/word/2012/wordml" xmlns:w16cex="http://schemas.microsoft.com/office/word/2018/wordml/cex" xmlns:w16cid="http://schemas.microsoft.com/office/word/2016/wordml/cid" xmlns:w16="http://schemas.microsoft.com/office/word/2018/wordml" xmlns:w16du="http://schemas.microsoft.com/office/word/2023/wordml/word16du" xmlns:w16sdtdh="http://schemas.microsoft.com/office/word/2020/wordml/sdtdatahash" xmlns:w16se="http://schemas.microsoft.com/office/word/2015/wordml/symex" xmlns:wpg="http://schemas.microsoft.com/office/word/2010/wordprocessingGroup" xmlns:wpi="http://schemas.microsoft.com/office/word/2010/wordprocessingInk" xmlns:wne="http://schemas.microsoft.com/office/word/2006/wordml" xmlns:wps="http://schemas.microsoft.com/office/word/2010/wordprocessingShape" mc:Ignorable="w14 w15 w16se w16cid w16 w16cex w16sdtdh wp14">
+<w:numbering xmlns:wpc="http://schemas.microsoft.com/office/word/2010/wordprocessingCanvas" xmlns:cx="http://schemas.microsoft.com/office/drawing/2014/chartex" xmlns:cx1="http://schemas.microsoft.com/office/drawing/2015/9/8/chartex" xmlns:cx2="http://schemas.microsoft.com/office/drawing/2015/10/21/chartex" xmlns:cx3="http://schemas.microsoft.com/office/drawing/2016/5/9/chartex" xmlns:cx4="http://schemas.microsoft.com/office/drawing/2016/5/10/chartex" xmlns:cx5="http://schemas.microsoft.com/office/drawing/2016/5/11/chartex" xmlns:cx6="http://schemas.microsoft.com/office/drawing/2016/5/12/chartex" xmlns:cx7="http://schemas.microsoft.com/office/drawing/2016/5/13/chartex" xmlns:cx8="http://schemas.microsoft.com/office/drawing/2016/5/14/chartex" xmlns:mc="http://schemas.openxmlformats.org/markup-compatibility/2006" xmlns:aink="http://schemas.microsoft.com/office/drawing/2016/ink" xmlns:am3d="http://schemas.microsoft.com/office/drawing/2017/model3d" xmlns:o="urn:schemas-microsoft-com:office:office" xmlns:oel="http://schemas.microsoft.com/office/2019/extlst" xmlns:r="http://schemas.openxmlformats.org/officeDocument/2006/relationships" xmlns:m="http://schemas.openxmlformats.org/officeDocument/2006/math" xmlns:v="urn:schemas-microsoft-com:vml" xmlns:wp14="http://schemas.microsoft.com/office/word/2010/wordprocessingDrawing" xmlns:wp="http://schemas.openxmlformats.org/drawingml/2006/wordprocessingDrawing" xmlns:w10="urn:schemas-microsoft-com:office:word" xmlns:w="http://schemas.openxmlformats.org/wordprocessingml/2006/main" xmlns:w14="http://schemas.microsoft.com/office/word/2010/wordml" xmlns:w15="http://schemas.microsoft.com/office/word/2012/wordml" xmlns:w16cex="http://schemas.microsoft.com/office/word/2018/wordml/cex" xmlns:w16cid="http://schemas.microsoft.com/office/word/2016/wordml/cid" xmlns:w16="http://schemas.microsoft.com/office/word/2018/wordml" xmlns:w16sdtdh="http://schemas.microsoft.com/office/word/2020/wordml/sdtdatahash" xmlns:w16se="http://schemas.microsoft.com/office/word/2015/wordml/symex" xmlns:wpg="http://schemas.microsoft.com/office/word/2010/wordprocessingGroup" xmlns:wpi="http://schemas.microsoft.com/office/word/2010/wordprocessingInk" xmlns:wne="http://schemas.microsoft.com/office/word/2006/wordml" xmlns:wps="http://schemas.microsoft.com/office/word/2010/wordprocessingShape" mc:Ignorable="w14 w15 w16se w16cid w16 w16cex w16sdtdh wp14">
   <w:abstractNum w:abstractNumId="0" w15:restartNumberingAfterBreak="0">
     <w:nsid w:val="049D31DC"/>
     <w:multiLevelType w:val="multilevel"/>
@@ -24613,6 +24624,18 @@
       <w:ind w:left="840"/>
     </w:pPr>
   </w:style>
+  <w:style w:type="character" w:styleId="UnresolvedMention">
+    <w:name w:val="Unresolved Mention"/>
+    <w:basedOn w:val="DefaultParagraphFont"/>
+    <w:uiPriority w:val="99"/>
+    <w:semiHidden/>
+    <w:unhideWhenUsed/>
+    <w:rsid w:val="00316426"/>
+    <w:rPr>
+      <w:color w:val="605E5C"/>
+      <w:shd w:val="clear" w:color="auto" w:fill="E1DFDD"/>
+    </w:rPr>
+  </w:style>
 </w:styles>
 </file>
 
@@ -24912,28 +24935,28 @@
 </file>
 
 <file path=customXml/item1.xml><?xml version="1.0" encoding="utf-8"?>
-<b:Sources xmlns:b="http://schemas.openxmlformats.org/officeDocument/2006/bibliography" xmlns="http://schemas.openxmlformats.org/officeDocument/2006/bibliography" SelectedStyle="\APASixthEditionOfficeOnline.xsl" StyleName="APA" Version="6"/>
-</file>
-
-<file path=customXml/item2.xml><?xml version="1.0" encoding="utf-8"?>
 <go:gDocsCustomXmlDataStorage xmlns:go="http://customooxmlschemas.google.com/" xmlns:r="http://schemas.openxmlformats.org/officeDocument/2006/relationships" uri="GoogleDocsCustomDataVersion1">
   <go:docsCustomData xmlns:go="http://customooxmlschemas.google.com/" roundtripDataSignature="AMtx7mgMhL0k74Vj8N3Pe8u0oTNqJkrs7Q==">AMUW2mVqSwSMkPRYF3nGxcC1sv3HjQqHNrSy3be71xQPSihK3e8NfxgaQmq/rZ3zm7kiFETk4HX5+RDhIIIkJA7ZPypKBXdSid0bZitkv8eOsNSQli0lH2eAcGVsWIYuarxFargj01zcmLKN0FJ3KOHc4yyLQzzKS7kA+8/+klzHAYOUaiACP8Ej5mD/5AWaFHivaFk2NnqaENtaX6ZvmPpvhQJodjWiHFt5OPt+AGIBTJhR5BQ6Q4wLS2ov1ZYCGr2a/T9wp1erehmr2iOwaN0IjRZ1f7B/CxVo1k8v7fwbGIjALFzdrWw=</go:docsCustomData>
 </go:gDocsCustomXmlDataStorage>
 </file>
 
-<file path=customXml/itemProps1.xml><?xml version="1.0" encoding="utf-8"?>
-<ds:datastoreItem xmlns:ds="http://schemas.openxmlformats.org/officeDocument/2006/customXml" ds:itemID="{7FBE0617-2F7C-40CF-9821-7506662B7958}">
-  <ds:schemaRefs>
-    <ds:schemaRef ds:uri="http://schemas.openxmlformats.org/officeDocument/2006/bibliography"/>
-  </ds:schemaRefs>
-</ds:datastoreItem>
+<file path=customXml/item2.xml><?xml version="1.0" encoding="utf-8"?>
+<b:Sources xmlns:b="http://schemas.openxmlformats.org/officeDocument/2006/bibliography" xmlns="http://schemas.openxmlformats.org/officeDocument/2006/bibliography" SelectedStyle="\APASixthEditionOfficeOnline.xsl" StyleName="APA" Version="6"/>
 </file>
 
-<file path=customXml/itemProps2.xml><?xml version="1.0" encoding="utf-8"?>
+<file path=customXml/itemProps1.xml><?xml version="1.0" encoding="utf-8"?>
 <ds:datastoreItem xmlns:ds="http://schemas.openxmlformats.org/officeDocument/2006/customXml" ds:itemID="{11111111-1234-1234-1234-123412341234}">
   <ds:schemaRefs>
     <ds:schemaRef ds:uri="http://customooxmlschemas.google.com/"/>
     <ds:schemaRef ds:uri="http://schemas.openxmlformats.org/officeDocument/2006/relationships"/>
   </ds:schemaRefs>
 </ds:datastoreItem>
+</file>
+
+<file path=customXml/itemProps2.xml><?xml version="1.0" encoding="utf-8"?>
+<ds:datastoreItem xmlns:ds="http://schemas.openxmlformats.org/officeDocument/2006/customXml" ds:itemID="{7FBE0617-2F7C-40CF-9821-7506662B7958}">
+  <ds:schemaRefs>
+    <ds:schemaRef ds:uri="http://schemas.openxmlformats.org/officeDocument/2006/bibliography"/>
+  </ds:schemaRefs>
+</ds:datastoreItem>
 </file>
</xml_diff>